<commit_message>
Update Project Study For IITDE IMS.docx
</commit_message>
<xml_diff>
--- a/Project-Study/Project Study For IITDE IMS.docx
+++ b/Project-Study/Project Study For IITDE IMS.docx
@@ -454,6 +454,7 @@
       </w:pPr>
       <w:r>
         <w:rPr>
+          <w:noProof/>
           <w:sz w:val="32"/>
         </w:rPr>
         <w:drawing>
@@ -487,7 +488,7 @@
                     </a:ln>
                     <a:extLst>
                       <a:ext uri="{53640926-AAD7-44D8-BBD7-CCE9431645EC}">
-                        <a14:shadowObscured xmlns="" xmlns:wpc="http://schemas.microsoft.com/office/word/2010/wordprocessingCanvas" xmlns:mc="http://schemas.openxmlformats.org/markup-compatibility/2006" xmlns:o="urn:schemas-microsoft-com:office:office" xmlns:v="urn:schemas-microsoft-com:vml" xmlns:wp14="http://schemas.microsoft.com/office/word/2010/wordprocessingDrawing" xmlns:w10="urn:schemas-microsoft-com:office:word" xmlns:w="http://schemas.openxmlformats.org/wordprocessingml/2006/main" xmlns:w14="http://schemas.microsoft.com/office/word/2010/wordml" xmlns:wpg="http://schemas.microsoft.com/office/word/2010/wordprocessingGroup" xmlns:wpi="http://schemas.microsoft.com/office/word/2010/wordprocessingInk" xmlns:wps="http://schemas.microsoft.com/office/word/2010/wordprocessingShape" xmlns:a14="http://schemas.microsoft.com/office/drawing/2010/main" xmlns:lc="http://schemas.openxmlformats.org/drawingml/2006/lockedCanvas"/>
+                        <a14:shadowObscured xmlns:lc="http://schemas.openxmlformats.org/drawingml/2006/lockedCanvas" xmlns:a14="http://schemas.microsoft.com/office/drawing/2010/main" xmlns:wps="http://schemas.microsoft.com/office/word/2010/wordprocessingShape" xmlns:wpi="http://schemas.microsoft.com/office/word/2010/wordprocessingInk" xmlns:wpg="http://schemas.microsoft.com/office/word/2010/wordprocessingGroup" xmlns:w14="http://schemas.microsoft.com/office/word/2010/wordml" xmlns:w="http://schemas.openxmlformats.org/wordprocessingml/2006/main" xmlns:w10="urn:schemas-microsoft-com:office:word" xmlns:wp14="http://schemas.microsoft.com/office/word/2010/wordprocessingDrawing" xmlns:v="urn:schemas-microsoft-com:vml" xmlns:o="urn:schemas-microsoft-com:office:office" xmlns:mc="http://schemas.openxmlformats.org/markup-compatibility/2006" xmlns:wpc="http://schemas.microsoft.com/office/word/2010/wordprocessingCanvas" xmlns=""/>
                       </a:ext>
                     </a:extLst>
                   </pic:spPr>
@@ -546,6 +547,7 @@
       </w:pPr>
       <w:r>
         <w:rPr>
+          <w:noProof/>
           <w:sz w:val="32"/>
         </w:rPr>
         <w:drawing>
@@ -579,7 +581,7 @@
                     </a:ln>
                     <a:extLst>
                       <a:ext uri="{53640926-AAD7-44D8-BBD7-CCE9431645EC}">
-                        <a14:shadowObscured xmlns="" xmlns:wpc="http://schemas.microsoft.com/office/word/2010/wordprocessingCanvas" xmlns:mc="http://schemas.openxmlformats.org/markup-compatibility/2006" xmlns:o="urn:schemas-microsoft-com:office:office" xmlns:v="urn:schemas-microsoft-com:vml" xmlns:wp14="http://schemas.microsoft.com/office/word/2010/wordprocessingDrawing" xmlns:w10="urn:schemas-microsoft-com:office:word" xmlns:w="http://schemas.openxmlformats.org/wordprocessingml/2006/main" xmlns:w14="http://schemas.microsoft.com/office/word/2010/wordml" xmlns:wpg="http://schemas.microsoft.com/office/word/2010/wordprocessingGroup" xmlns:wpi="http://schemas.microsoft.com/office/word/2010/wordprocessingInk" xmlns:wps="http://schemas.microsoft.com/office/word/2010/wordprocessingShape" xmlns:a14="http://schemas.microsoft.com/office/drawing/2010/main" xmlns:lc="http://schemas.openxmlformats.org/drawingml/2006/lockedCanvas"/>
+                        <a14:shadowObscured xmlns:lc="http://schemas.openxmlformats.org/drawingml/2006/lockedCanvas" xmlns:a14="http://schemas.microsoft.com/office/drawing/2010/main" xmlns:wps="http://schemas.microsoft.com/office/word/2010/wordprocessingShape" xmlns:wpi="http://schemas.microsoft.com/office/word/2010/wordprocessingInk" xmlns:wpg="http://schemas.microsoft.com/office/word/2010/wordprocessingGroup" xmlns:w14="http://schemas.microsoft.com/office/word/2010/wordml" xmlns:w="http://schemas.openxmlformats.org/wordprocessingml/2006/main" xmlns:w10="urn:schemas-microsoft-com:office:word" xmlns:wp14="http://schemas.microsoft.com/office/word/2010/wordprocessingDrawing" xmlns:v="urn:schemas-microsoft-com:vml" xmlns:o="urn:schemas-microsoft-com:office:office" xmlns:mc="http://schemas.openxmlformats.org/markup-compatibility/2006" xmlns:wpc="http://schemas.microsoft.com/office/word/2010/wordprocessingCanvas" xmlns=""/>
                       </a:ext>
                     </a:extLst>
                   </pic:spPr>
@@ -672,6 +674,7 @@
       <w:r>
         <w:rPr>
           <w:b/>
+          <w:noProof/>
           <w:sz w:val="32"/>
         </w:rPr>
         <w:drawing>
@@ -705,7 +708,7 @@
                     </a:ln>
                     <a:extLst>
                       <a:ext uri="{53640926-AAD7-44D8-BBD7-CCE9431645EC}">
-                        <a14:shadowObscured xmlns="" xmlns:wpc="http://schemas.microsoft.com/office/word/2010/wordprocessingCanvas" xmlns:mc="http://schemas.openxmlformats.org/markup-compatibility/2006" xmlns:o="urn:schemas-microsoft-com:office:office" xmlns:v="urn:schemas-microsoft-com:vml" xmlns:wp14="http://schemas.microsoft.com/office/word/2010/wordprocessingDrawing" xmlns:w10="urn:schemas-microsoft-com:office:word" xmlns:w="http://schemas.openxmlformats.org/wordprocessingml/2006/main" xmlns:w14="http://schemas.microsoft.com/office/word/2010/wordml" xmlns:wpg="http://schemas.microsoft.com/office/word/2010/wordprocessingGroup" xmlns:wpi="http://schemas.microsoft.com/office/word/2010/wordprocessingInk" xmlns:wps="http://schemas.microsoft.com/office/word/2010/wordprocessingShape" xmlns:a14="http://schemas.microsoft.com/office/drawing/2010/main" xmlns:lc="http://schemas.openxmlformats.org/drawingml/2006/lockedCanvas"/>
+                        <a14:shadowObscured xmlns:lc="http://schemas.openxmlformats.org/drawingml/2006/lockedCanvas" xmlns:a14="http://schemas.microsoft.com/office/drawing/2010/main" xmlns:wps="http://schemas.microsoft.com/office/word/2010/wordprocessingShape" xmlns:wpi="http://schemas.microsoft.com/office/word/2010/wordprocessingInk" xmlns:wpg="http://schemas.microsoft.com/office/word/2010/wordprocessingGroup" xmlns:w14="http://schemas.microsoft.com/office/word/2010/wordml" xmlns:w="http://schemas.openxmlformats.org/wordprocessingml/2006/main" xmlns:w10="urn:schemas-microsoft-com:office:word" xmlns:wp14="http://schemas.microsoft.com/office/word/2010/wordprocessingDrawing" xmlns:v="urn:schemas-microsoft-com:vml" xmlns:o="urn:schemas-microsoft-com:office:office" xmlns:mc="http://schemas.openxmlformats.org/markup-compatibility/2006" xmlns:wpc="http://schemas.microsoft.com/office/word/2010/wordprocessingCanvas" xmlns=""/>
                       </a:ext>
                     </a:extLst>
                   </pic:spPr>
@@ -820,7 +823,19 @@
           <w:sz w:val="28"/>
         </w:rPr>
         <w:tab/>
-        <w:t>[Institutional/ non-institutional/ refundable]   - can be added on the spot</w:t>
+        <w:t>[Institutiona</w:t>
+      </w:r>
+      <w:r>
+        <w:rPr>
+          <w:sz w:val="28"/>
+        </w:rPr>
+        <w:t>l/ non-institutional</w:t>
+      </w:r>
+      <w:r>
+        <w:rPr>
+          <w:sz w:val="28"/>
+        </w:rPr>
+        <w:t>]   - can be added on the spot</w:t>
       </w:r>
     </w:p>
     <w:p>
@@ -846,6 +861,61 @@
         <w:tab/>
         <w:t>Fee head Category</w:t>
       </w:r>
+      <w:r>
+        <w:rPr>
+          <w:sz w:val="28"/>
+        </w:rPr>
+        <w:tab/>
+        <w:t>[Installment</w:t>
+      </w:r>
+      <w:r>
+        <w:rPr>
+          <w:sz w:val="28"/>
+        </w:rPr>
+        <w:t>/</w:t>
+      </w:r>
+      <w:r>
+        <w:rPr>
+          <w:sz w:val="28"/>
+        </w:rPr>
+        <w:t xml:space="preserve"> Exam</w:t>
+      </w:r>
+      <w:r>
+        <w:rPr>
+          <w:sz w:val="28"/>
+        </w:rPr>
+        <w:t>/</w:t>
+      </w:r>
+      <w:r>
+        <w:rPr>
+          <w:sz w:val="28"/>
+        </w:rPr>
+        <w:t xml:space="preserve"> Admission</w:t>
+      </w:r>
+      <w:r>
+        <w:rPr>
+          <w:sz w:val="28"/>
+        </w:rPr>
+        <w:t>/</w:t>
+      </w:r>
+      <w:r>
+        <w:rPr>
+          <w:sz w:val="28"/>
+        </w:rPr>
+        <w:t xml:space="preserve"> Refundable </w:t>
+      </w:r>
+      <w:r>
+        <w:rPr>
+          <w:sz w:val="28"/>
+        </w:rPr>
+        <w:t>/</w:t>
+      </w:r>
+      <w:r>
+        <w:rPr>
+          <w:sz w:val="28"/>
+        </w:rPr>
+        <w:t>Additional]</w:t>
+      </w:r>
     </w:p>
     <w:p>
       <w:pPr>
@@ -920,6 +990,7 @@
           <w:b/>
           <w:sz w:val="32"/>
         </w:rPr>
+        <w:lastRenderedPageBreak/>
         <w:t>Course Master</w:t>
       </w:r>
     </w:p>
@@ -944,6 +1015,7 @@
       <w:r>
         <w:rPr>
           <w:b/>
+          <w:noProof/>
           <w:sz w:val="24"/>
         </w:rPr>
         <w:drawing>
@@ -977,7 +1049,7 @@
                     </a:ln>
                     <a:extLst>
                       <a:ext uri="{53640926-AAD7-44D8-BBD7-CCE9431645EC}">
-                        <a14:shadowObscured xmlns="" xmlns:wpc="http://schemas.microsoft.com/office/word/2010/wordprocessingCanvas" xmlns:mc="http://schemas.openxmlformats.org/markup-compatibility/2006" xmlns:o="urn:schemas-microsoft-com:office:office" xmlns:v="urn:schemas-microsoft-com:vml" xmlns:wp14="http://schemas.microsoft.com/office/word/2010/wordprocessingDrawing" xmlns:w10="urn:schemas-microsoft-com:office:word" xmlns:w="http://schemas.openxmlformats.org/wordprocessingml/2006/main" xmlns:w14="http://schemas.microsoft.com/office/word/2010/wordml" xmlns:wpg="http://schemas.microsoft.com/office/word/2010/wordprocessingGroup" xmlns:wpi="http://schemas.microsoft.com/office/word/2010/wordprocessingInk" xmlns:wps="http://schemas.microsoft.com/office/word/2010/wordprocessingShape" xmlns:a14="http://schemas.microsoft.com/office/drawing/2010/main" xmlns:lc="http://schemas.openxmlformats.org/drawingml/2006/lockedCanvas"/>
+                        <a14:shadowObscured xmlns:lc="http://schemas.openxmlformats.org/drawingml/2006/lockedCanvas" xmlns:a14="http://schemas.microsoft.com/office/drawing/2010/main" xmlns:wps="http://schemas.microsoft.com/office/word/2010/wordprocessingShape" xmlns:wpi="http://schemas.microsoft.com/office/word/2010/wordprocessingInk" xmlns:wpg="http://schemas.microsoft.com/office/word/2010/wordprocessingGroup" xmlns:w14="http://schemas.microsoft.com/office/word/2010/wordml" xmlns:w="http://schemas.openxmlformats.org/wordprocessingml/2006/main" xmlns:w10="urn:schemas-microsoft-com:office:word" xmlns:wp14="http://schemas.microsoft.com/office/word/2010/wordprocessingDrawing" xmlns:v="urn:schemas-microsoft-com:vml" xmlns:o="urn:schemas-microsoft-com:office:office" xmlns:mc="http://schemas.openxmlformats.org/markup-compatibility/2006" xmlns:wpc="http://schemas.microsoft.com/office/word/2010/wordprocessingCanvas" xmlns=""/>
                       </a:ext>
                     </a:extLst>
                   </pic:spPr>
@@ -1092,6 +1164,13 @@
         </w:rPr>
         <w:t>Course Duration</w:t>
       </w:r>
+      <w:r>
+        <w:rPr>
+          <w:sz w:val="28"/>
+        </w:rPr>
+        <w:tab/>
+        <w:t>[Year/ hour /monthly]</w:t>
+      </w:r>
     </w:p>
     <w:p>
       <w:pPr>
@@ -1234,7 +1313,6 @@
           <w:b/>
           <w:sz w:val="32"/>
         </w:rPr>
-        <w:lastRenderedPageBreak/>
         <w:t>Discount Scheme Setup</w:t>
       </w:r>
       <w:r>
@@ -1275,6 +1353,7 @@
           <w:b/>
           <w:sz w:val="32"/>
         </w:rPr>
+        <w:lastRenderedPageBreak/>
         <w:t>Batch Master</w:t>
       </w:r>
     </w:p>
@@ -1298,6 +1377,7 @@
       <w:r>
         <w:rPr>
           <w:b/>
+          <w:noProof/>
           <w:sz w:val="32"/>
         </w:rPr>
         <w:drawing>
@@ -1331,7 +1411,7 @@
                     </a:ln>
                     <a:extLst>
                       <a:ext uri="{53640926-AAD7-44D8-BBD7-CCE9431645EC}">
-                        <a14:shadowObscured xmlns="" xmlns:wpc="http://schemas.microsoft.com/office/word/2010/wordprocessingCanvas" xmlns:mc="http://schemas.openxmlformats.org/markup-compatibility/2006" xmlns:o="urn:schemas-microsoft-com:office:office" xmlns:v="urn:schemas-microsoft-com:vml" xmlns:wp14="http://schemas.microsoft.com/office/word/2010/wordprocessingDrawing" xmlns:w10="urn:schemas-microsoft-com:office:word" xmlns:w="http://schemas.openxmlformats.org/wordprocessingml/2006/main" xmlns:w14="http://schemas.microsoft.com/office/word/2010/wordml" xmlns:wpg="http://schemas.microsoft.com/office/word/2010/wordprocessingGroup" xmlns:wpi="http://schemas.microsoft.com/office/word/2010/wordprocessingInk" xmlns:wps="http://schemas.microsoft.com/office/word/2010/wordprocessingShape" xmlns:a14="http://schemas.microsoft.com/office/drawing/2010/main" xmlns:lc="http://schemas.openxmlformats.org/drawingml/2006/lockedCanvas"/>
+                        <a14:shadowObscured xmlns:lc="http://schemas.openxmlformats.org/drawingml/2006/lockedCanvas" xmlns:a14="http://schemas.microsoft.com/office/drawing/2010/main" xmlns:wps="http://schemas.microsoft.com/office/word/2010/wordprocessingShape" xmlns:wpi="http://schemas.microsoft.com/office/word/2010/wordprocessingInk" xmlns:wpg="http://schemas.microsoft.com/office/word/2010/wordprocessingGroup" xmlns:w14="http://schemas.microsoft.com/office/word/2010/wordml" xmlns:w="http://schemas.openxmlformats.org/wordprocessingml/2006/main" xmlns:w10="urn:schemas-microsoft-com:office:word" xmlns:wp14="http://schemas.microsoft.com/office/word/2010/wordprocessingDrawing" xmlns:v="urn:schemas-microsoft-com:vml" xmlns:o="urn:schemas-microsoft-com:office:office" xmlns:mc="http://schemas.openxmlformats.org/markup-compatibility/2006" xmlns:wpc="http://schemas.microsoft.com/office/word/2010/wordprocessingCanvas" xmlns=""/>
                       </a:ext>
                     </a:extLst>
                   </pic:spPr>
@@ -1472,6 +1552,7 @@
           <w:b/>
           <w:sz w:val="32"/>
         </w:rPr>
+        <w:lastRenderedPageBreak/>
         <w:t>Reference Master</w:t>
       </w:r>
     </w:p>
@@ -1486,6 +1567,7 @@
       <w:r>
         <w:rPr>
           <w:b/>
+          <w:noProof/>
           <w:sz w:val="32"/>
         </w:rPr>
         <w:drawing>
@@ -1519,7 +1601,7 @@
                     </a:ln>
                     <a:extLst>
                       <a:ext uri="{53640926-AAD7-44D8-BBD7-CCE9431645EC}">
-                        <a14:shadowObscured xmlns="" xmlns:wpc="http://schemas.microsoft.com/office/word/2010/wordprocessingCanvas" xmlns:mc="http://schemas.openxmlformats.org/markup-compatibility/2006" xmlns:o="urn:schemas-microsoft-com:office:office" xmlns:v="urn:schemas-microsoft-com:vml" xmlns:wp14="http://schemas.microsoft.com/office/word/2010/wordprocessingDrawing" xmlns:w10="urn:schemas-microsoft-com:office:word" xmlns:w="http://schemas.openxmlformats.org/wordprocessingml/2006/main" xmlns:w14="http://schemas.microsoft.com/office/word/2010/wordml" xmlns:wpg="http://schemas.microsoft.com/office/word/2010/wordprocessingGroup" xmlns:wpi="http://schemas.microsoft.com/office/word/2010/wordprocessingInk" xmlns:wps="http://schemas.microsoft.com/office/word/2010/wordprocessingShape" xmlns:a14="http://schemas.microsoft.com/office/drawing/2010/main" xmlns:lc="http://schemas.openxmlformats.org/drawingml/2006/lockedCanvas"/>
+                        <a14:shadowObscured xmlns:lc="http://schemas.openxmlformats.org/drawingml/2006/lockedCanvas" xmlns:a14="http://schemas.microsoft.com/office/drawing/2010/main" xmlns:wps="http://schemas.microsoft.com/office/word/2010/wordprocessingShape" xmlns:wpi="http://schemas.microsoft.com/office/word/2010/wordprocessingInk" xmlns:wpg="http://schemas.microsoft.com/office/word/2010/wordprocessingGroup" xmlns:w14="http://schemas.microsoft.com/office/word/2010/wordml" xmlns:w="http://schemas.openxmlformats.org/wordprocessingml/2006/main" xmlns:w10="urn:schemas-microsoft-com:office:word" xmlns:wp14="http://schemas.microsoft.com/office/word/2010/wordprocessingDrawing" xmlns:v="urn:schemas-microsoft-com:vml" xmlns:o="urn:schemas-microsoft-com:office:office" xmlns:mc="http://schemas.openxmlformats.org/markup-compatibility/2006" xmlns:wpc="http://schemas.microsoft.com/office/word/2010/wordprocessingCanvas" xmlns=""/>
                       </a:ext>
                     </a:extLst>
                   </pic:spPr>
@@ -1618,6 +1700,13 @@
         <w:tab/>
         <w:t>Category</w:t>
       </w:r>
+      <w:r>
+        <w:rPr>
+          <w:sz w:val="28"/>
+        </w:rPr>
+        <w:tab/>
+        <w:t>[Head /Branch/ Associates]</w:t>
+      </w:r>
     </w:p>
     <w:p>
       <w:pPr>
@@ -1685,6 +1774,7 @@
           <w:b/>
           <w:sz w:val="32"/>
         </w:rPr>
+        <w:lastRenderedPageBreak/>
         <w:t>Employee Master</w:t>
       </w:r>
     </w:p>
@@ -1699,6 +1789,7 @@
       <w:r>
         <w:rPr>
           <w:b/>
+          <w:noProof/>
           <w:sz w:val="32"/>
         </w:rPr>
         <w:drawing>
@@ -1732,7 +1823,7 @@
                     </a:ln>
                     <a:extLst>
                       <a:ext uri="{53640926-AAD7-44D8-BBD7-CCE9431645EC}">
-                        <a14:shadowObscured xmlns="" xmlns:wpc="http://schemas.microsoft.com/office/word/2010/wordprocessingCanvas" xmlns:mc="http://schemas.openxmlformats.org/markup-compatibility/2006" xmlns:o="urn:schemas-microsoft-com:office:office" xmlns:v="urn:schemas-microsoft-com:vml" xmlns:wp14="http://schemas.microsoft.com/office/word/2010/wordprocessingDrawing" xmlns:w10="urn:schemas-microsoft-com:office:word" xmlns:w="http://schemas.openxmlformats.org/wordprocessingml/2006/main" xmlns:w14="http://schemas.microsoft.com/office/word/2010/wordml" xmlns:wpg="http://schemas.microsoft.com/office/word/2010/wordprocessingGroup" xmlns:wpi="http://schemas.microsoft.com/office/word/2010/wordprocessingInk" xmlns:wps="http://schemas.microsoft.com/office/word/2010/wordprocessingShape" xmlns:a14="http://schemas.microsoft.com/office/drawing/2010/main" xmlns:lc="http://schemas.openxmlformats.org/drawingml/2006/lockedCanvas"/>
+                        <a14:shadowObscured xmlns:lc="http://schemas.openxmlformats.org/drawingml/2006/lockedCanvas" xmlns:a14="http://schemas.microsoft.com/office/drawing/2010/main" xmlns:wps="http://schemas.microsoft.com/office/word/2010/wordprocessingShape" xmlns:wpi="http://schemas.microsoft.com/office/word/2010/wordprocessingInk" xmlns:wpg="http://schemas.microsoft.com/office/word/2010/wordprocessingGroup" xmlns:w14="http://schemas.microsoft.com/office/word/2010/wordml" xmlns:w="http://schemas.openxmlformats.org/wordprocessingml/2006/main" xmlns:w10="urn:schemas-microsoft-com:office:word" xmlns:wp14="http://schemas.microsoft.com/office/word/2010/wordprocessingDrawing" xmlns:v="urn:schemas-microsoft-com:vml" xmlns:o="urn:schemas-microsoft-com:office:office" xmlns:mc="http://schemas.openxmlformats.org/markup-compatibility/2006" xmlns:wpc="http://schemas.microsoft.com/office/word/2010/wordprocessingCanvas" xmlns=""/>
                       </a:ext>
                     </a:extLst>
                   </pic:spPr>

</xml_diff>